<commit_message>
Adding train_deep_network, to consolidate all my work on neural networks
</commit_message>
<xml_diff>
--- a/Project/Project Report.docx
+++ b/Project/Project Report.docx
@@ -10,6 +10,7 @@
           <w:docPartUnique/>
         </w:docPartObj>
       </w:sdtPr>
+      <w:sdtEndPr/>
       <w:sdtContent>
         <w:p>
           <w:r>
@@ -69,6 +70,7 @@
                                   <w15:appearance w15:val="hidden"/>
                                   <w:text/>
                                 </w:sdtPr>
+                                <w:sdtEndPr/>
                                 <w:sdtContent>
                                   <w:p>
                                     <w:pPr>
@@ -204,6 +206,7 @@
                                     <w15:appearance w15:val="hidden"/>
                                     <w:text/>
                                   </w:sdtPr>
+                                  <w:sdtEndPr/>
                                   <w:sdtContent>
                                     <w:r>
                                       <w:rPr>
@@ -262,6 +265,7 @@
                             <w15:appearance w15:val="hidden"/>
                             <w:text/>
                           </w:sdtPr>
+                          <w:sdtEndPr/>
                           <w:sdtContent>
                             <w:p>
                               <w:pPr>
@@ -397,6 +401,7 @@
                               <w15:appearance w15:val="hidden"/>
                               <w:text/>
                             </w:sdtPr>
+                            <w:sdtEndPr/>
                             <w:sdtContent>
                               <w:r>
                                 <w:rPr>
@@ -1128,6 +1133,15 @@
     </w:sdt>
     <w:sdt>
       <w:sdtPr>
+        <w:rPr>
+          <w:rFonts w:asciiTheme="minorHAnsi" w:eastAsiaTheme="minorHAnsi" w:hAnsiTheme="minorHAnsi" w:cstheme="minorBidi"/>
+          <w:b w:val="0"/>
+          <w:bCs w:val="0"/>
+          <w:color w:val="auto"/>
+          <w:sz w:val="24"/>
+          <w:szCs w:val="24"/>
+          <w:lang w:val="en-AU"/>
+        </w:rPr>
         <w:id w:val="-1622294987"/>
         <w:docPartObj>
           <w:docPartGallery w:val="Table of Contents"/>
@@ -1136,12 +1150,7 @@
       </w:sdtPr>
       <w:sdtEndPr>
         <w:rPr>
-          <w:rFonts w:asciiTheme="minorHAnsi" w:eastAsiaTheme="minorHAnsi" w:hAnsiTheme="minorHAnsi" w:cstheme="minorBidi"/>
           <w:noProof/>
-          <w:color w:val="auto"/>
-          <w:sz w:val="24"/>
-          <w:szCs w:val="24"/>
-          <w:lang w:val="en-AU"/>
         </w:rPr>
       </w:sdtEndPr>
       <w:sdtContent>
@@ -1157,10 +1166,15 @@
           <w:pPr>
             <w:pStyle w:val="TOC1"/>
             <w:tabs>
+              <w:tab w:val="left" w:pos="480"/>
               <w:tab w:val="right" w:leader="dot" w:pos="9010"/>
             </w:tabs>
             <w:rPr>
+              <w:rFonts w:eastAsiaTheme="minorEastAsia"/>
+              <w:b w:val="0"/>
+              <w:bCs w:val="0"/>
               <w:noProof/>
+              <w:lang w:val="en-GB" w:eastAsia="en-GB"/>
             </w:rPr>
           </w:pPr>
           <w:r>
@@ -1180,12 +1194,29 @@
             </w:rPr>
             <w:fldChar w:fldCharType="separate"/>
           </w:r>
-          <w:hyperlink w:anchor="_Toc483469424" w:history="1">
+          <w:hyperlink w:anchor="_Toc483821875" w:history="1">
             <w:r>
               <w:rPr>
                 <w:rStyle w:val="Hyperlink"/>
                 <w:noProof/>
               </w:rPr>
+              <w:t>1.</w:t>
+            </w:r>
+            <w:r>
+              <w:rPr>
+                <w:rFonts w:eastAsiaTheme="minorEastAsia"/>
+                <w:b w:val="0"/>
+                <w:bCs w:val="0"/>
+                <w:noProof/>
+                <w:lang w:val="en-GB" w:eastAsia="en-GB"/>
+              </w:rPr>
+              <w:tab/>
+            </w:r>
+            <w:r>
+              <w:rPr>
+                <w:rStyle w:val="Hyperlink"/>
+                <w:noProof/>
+              </w:rPr>
               <w:t>Introduction</w:t>
             </w:r>
             <w:r>
@@ -1207,7 +1238,7 @@
                 <w:noProof/>
                 <w:webHidden/>
               </w:rPr>
-              <w:instrText xml:space="preserve"> PAGEREF _Toc483469424 \h </w:instrText>
+              <w:instrText xml:space="preserve"> PAGEREF _Toc483821875 \h </w:instrText>
             </w:r>
             <w:r>
               <w:rPr>
@@ -1228,6 +1259,456 @@
                 <w:webHidden/>
               </w:rPr>
               <w:t>3</w:t>
+            </w:r>
+            <w:r>
+              <w:rPr>
+                <w:noProof/>
+                <w:webHidden/>
+              </w:rPr>
+              <w:fldChar w:fldCharType="end"/>
+            </w:r>
+          </w:hyperlink>
+        </w:p>
+        <w:p>
+          <w:pPr>
+            <w:pStyle w:val="TOC1"/>
+            <w:tabs>
+              <w:tab w:val="left" w:pos="480"/>
+              <w:tab w:val="right" w:leader="dot" w:pos="9010"/>
+            </w:tabs>
+            <w:rPr>
+              <w:rFonts w:eastAsiaTheme="minorEastAsia"/>
+              <w:b w:val="0"/>
+              <w:bCs w:val="0"/>
+              <w:noProof/>
+              <w:lang w:val="en-GB" w:eastAsia="en-GB"/>
+            </w:rPr>
+          </w:pPr>
+          <w:hyperlink w:anchor="_Toc483821876" w:history="1">
+            <w:r>
+              <w:rPr>
+                <w:rStyle w:val="Hyperlink"/>
+                <w:noProof/>
+              </w:rPr>
+              <w:t>2.</w:t>
+            </w:r>
+            <w:r>
+              <w:rPr>
+                <w:rFonts w:eastAsiaTheme="minorEastAsia"/>
+                <w:b w:val="0"/>
+                <w:bCs w:val="0"/>
+                <w:noProof/>
+                <w:lang w:val="en-GB" w:eastAsia="en-GB"/>
+              </w:rPr>
+              <w:tab/>
+            </w:r>
+            <w:r>
+              <w:rPr>
+                <w:rStyle w:val="Hyperlink"/>
+                <w:noProof/>
+              </w:rPr>
+              <w:t>Background of the project</w:t>
+            </w:r>
+            <w:r>
+              <w:rPr>
+                <w:noProof/>
+                <w:webHidden/>
+              </w:rPr>
+              <w:tab/>
+            </w:r>
+            <w:r>
+              <w:rPr>
+                <w:noProof/>
+                <w:webHidden/>
+              </w:rPr>
+              <w:fldChar w:fldCharType="begin"/>
+            </w:r>
+            <w:r>
+              <w:rPr>
+                <w:noProof/>
+                <w:webHidden/>
+              </w:rPr>
+              <w:instrText xml:space="preserve"> PAGEREF _Toc483821876 \h </w:instrText>
+            </w:r>
+            <w:r>
+              <w:rPr>
+                <w:noProof/>
+                <w:webHidden/>
+              </w:rPr>
+            </w:r>
+            <w:r>
+              <w:rPr>
+                <w:noProof/>
+                <w:webHidden/>
+              </w:rPr>
+              <w:fldChar w:fldCharType="separate"/>
+            </w:r>
+            <w:r>
+              <w:rPr>
+                <w:noProof/>
+                <w:webHidden/>
+              </w:rPr>
+              <w:t>4</w:t>
+            </w:r>
+            <w:r>
+              <w:rPr>
+                <w:noProof/>
+                <w:webHidden/>
+              </w:rPr>
+              <w:fldChar w:fldCharType="end"/>
+            </w:r>
+          </w:hyperlink>
+        </w:p>
+        <w:p>
+          <w:pPr>
+            <w:pStyle w:val="TOC1"/>
+            <w:tabs>
+              <w:tab w:val="left" w:pos="480"/>
+              <w:tab w:val="right" w:leader="dot" w:pos="9010"/>
+            </w:tabs>
+            <w:rPr>
+              <w:rFonts w:eastAsiaTheme="minorEastAsia"/>
+              <w:b w:val="0"/>
+              <w:bCs w:val="0"/>
+              <w:noProof/>
+              <w:lang w:val="en-GB" w:eastAsia="en-GB"/>
+            </w:rPr>
+          </w:pPr>
+          <w:hyperlink w:anchor="_Toc483821877" w:history="1">
+            <w:r>
+              <w:rPr>
+                <w:rStyle w:val="Hyperlink"/>
+                <w:noProof/>
+              </w:rPr>
+              <w:t>3.</w:t>
+            </w:r>
+            <w:r>
+              <w:rPr>
+                <w:rFonts w:eastAsiaTheme="minorEastAsia"/>
+                <w:b w:val="0"/>
+                <w:bCs w:val="0"/>
+                <w:noProof/>
+                <w:lang w:val="en-GB" w:eastAsia="en-GB"/>
+              </w:rPr>
+              <w:tab/>
+            </w:r>
+            <w:r>
+              <w:rPr>
+                <w:rStyle w:val="Hyperlink"/>
+                <w:noProof/>
+              </w:rPr>
+              <w:t>System Design</w:t>
+            </w:r>
+            <w:r>
+              <w:rPr>
+                <w:noProof/>
+                <w:webHidden/>
+              </w:rPr>
+              <w:tab/>
+            </w:r>
+            <w:r>
+              <w:rPr>
+                <w:noProof/>
+                <w:webHidden/>
+              </w:rPr>
+              <w:fldChar w:fldCharType="begin"/>
+            </w:r>
+            <w:r>
+              <w:rPr>
+                <w:noProof/>
+                <w:webHidden/>
+              </w:rPr>
+              <w:instrText xml:space="preserve"> PAGEREF _Toc483821877 \h </w:instrText>
+            </w:r>
+            <w:r>
+              <w:rPr>
+                <w:noProof/>
+                <w:webHidden/>
+              </w:rPr>
+            </w:r>
+            <w:r>
+              <w:rPr>
+                <w:noProof/>
+                <w:webHidden/>
+              </w:rPr>
+              <w:fldChar w:fldCharType="separate"/>
+            </w:r>
+            <w:r>
+              <w:rPr>
+                <w:noProof/>
+                <w:webHidden/>
+              </w:rPr>
+              <w:t>5</w:t>
+            </w:r>
+            <w:r>
+              <w:rPr>
+                <w:noProof/>
+                <w:webHidden/>
+              </w:rPr>
+              <w:fldChar w:fldCharType="end"/>
+            </w:r>
+          </w:hyperlink>
+        </w:p>
+        <w:p>
+          <w:pPr>
+            <w:pStyle w:val="TOC1"/>
+            <w:tabs>
+              <w:tab w:val="left" w:pos="480"/>
+              <w:tab w:val="right" w:leader="dot" w:pos="9010"/>
+            </w:tabs>
+            <w:rPr>
+              <w:rFonts w:eastAsiaTheme="minorEastAsia"/>
+              <w:b w:val="0"/>
+              <w:bCs w:val="0"/>
+              <w:noProof/>
+              <w:lang w:val="en-GB" w:eastAsia="en-GB"/>
+            </w:rPr>
+          </w:pPr>
+          <w:hyperlink w:anchor="_Toc483821878" w:history="1">
+            <w:r>
+              <w:rPr>
+                <w:rStyle w:val="Hyperlink"/>
+                <w:noProof/>
+              </w:rPr>
+              <w:t>4.</w:t>
+            </w:r>
+            <w:r>
+              <w:rPr>
+                <w:rFonts w:eastAsiaTheme="minorEastAsia"/>
+                <w:b w:val="0"/>
+                <w:bCs w:val="0"/>
+                <w:noProof/>
+                <w:lang w:val="en-GB" w:eastAsia="en-GB"/>
+              </w:rPr>
+              <w:tab/>
+            </w:r>
+            <w:r>
+              <w:rPr>
+                <w:rStyle w:val="Hyperlink"/>
+                <w:noProof/>
+              </w:rPr>
+              <w:t>Design implementation</w:t>
+            </w:r>
+            <w:r>
+              <w:rPr>
+                <w:noProof/>
+                <w:webHidden/>
+              </w:rPr>
+              <w:tab/>
+            </w:r>
+            <w:r>
+              <w:rPr>
+                <w:noProof/>
+                <w:webHidden/>
+              </w:rPr>
+              <w:fldChar w:fldCharType="begin"/>
+            </w:r>
+            <w:r>
+              <w:rPr>
+                <w:noProof/>
+                <w:webHidden/>
+              </w:rPr>
+              <w:instrText xml:space="preserve"> PAGEREF _Toc483821878 \h </w:instrText>
+            </w:r>
+            <w:r>
+              <w:rPr>
+                <w:noProof/>
+                <w:webHidden/>
+              </w:rPr>
+            </w:r>
+            <w:r>
+              <w:rPr>
+                <w:noProof/>
+                <w:webHidden/>
+              </w:rPr>
+              <w:fldChar w:fldCharType="separate"/>
+            </w:r>
+            <w:r>
+              <w:rPr>
+                <w:noProof/>
+                <w:webHidden/>
+              </w:rPr>
+              <w:t>5</w:t>
+            </w:r>
+            <w:r>
+              <w:rPr>
+                <w:noProof/>
+                <w:webHidden/>
+              </w:rPr>
+              <w:fldChar w:fldCharType="end"/>
+            </w:r>
+          </w:hyperlink>
+        </w:p>
+        <w:p>
+          <w:pPr>
+            <w:pStyle w:val="TOC1"/>
+            <w:tabs>
+              <w:tab w:val="left" w:pos="480"/>
+              <w:tab w:val="right" w:leader="dot" w:pos="9010"/>
+            </w:tabs>
+            <w:rPr>
+              <w:rFonts w:eastAsiaTheme="minorEastAsia"/>
+              <w:b w:val="0"/>
+              <w:bCs w:val="0"/>
+              <w:noProof/>
+              <w:lang w:val="en-GB" w:eastAsia="en-GB"/>
+            </w:rPr>
+          </w:pPr>
+          <w:hyperlink w:anchor="_Toc483821879" w:history="1">
+            <w:r>
+              <w:rPr>
+                <w:rStyle w:val="Hyperlink"/>
+                <w:noProof/>
+              </w:rPr>
+              <w:t>5.</w:t>
+            </w:r>
+            <w:r>
+              <w:rPr>
+                <w:rFonts w:eastAsiaTheme="minorEastAsia"/>
+                <w:b w:val="0"/>
+                <w:bCs w:val="0"/>
+                <w:noProof/>
+                <w:lang w:val="en-GB" w:eastAsia="en-GB"/>
+              </w:rPr>
+              <w:tab/>
+            </w:r>
+            <w:r>
+              <w:rPr>
+                <w:rStyle w:val="Hyperlink"/>
+                <w:noProof/>
+              </w:rPr>
+              <w:t>Results and discussion</w:t>
+            </w:r>
+            <w:r>
+              <w:rPr>
+                <w:noProof/>
+                <w:webHidden/>
+              </w:rPr>
+              <w:tab/>
+            </w:r>
+            <w:r>
+              <w:rPr>
+                <w:noProof/>
+                <w:webHidden/>
+              </w:rPr>
+              <w:fldChar w:fldCharType="begin"/>
+            </w:r>
+            <w:r>
+              <w:rPr>
+                <w:noProof/>
+                <w:webHidden/>
+              </w:rPr>
+              <w:instrText xml:space="preserve"> PAGEREF _Toc483821879 \h </w:instrText>
+            </w:r>
+            <w:r>
+              <w:rPr>
+                <w:noProof/>
+                <w:webHidden/>
+              </w:rPr>
+            </w:r>
+            <w:r>
+              <w:rPr>
+                <w:noProof/>
+                <w:webHidden/>
+              </w:rPr>
+              <w:fldChar w:fldCharType="separate"/>
+            </w:r>
+            <w:r>
+              <w:rPr>
+                <w:noProof/>
+                <w:webHidden/>
+              </w:rPr>
+              <w:t>6</w:t>
+            </w:r>
+            <w:r>
+              <w:rPr>
+                <w:noProof/>
+                <w:webHidden/>
+              </w:rPr>
+              <w:fldChar w:fldCharType="end"/>
+            </w:r>
+          </w:hyperlink>
+        </w:p>
+        <w:p>
+          <w:pPr>
+            <w:pStyle w:val="TOC1"/>
+            <w:tabs>
+              <w:tab w:val="left" w:pos="480"/>
+              <w:tab w:val="right" w:leader="dot" w:pos="9010"/>
+            </w:tabs>
+            <w:rPr>
+              <w:rFonts w:eastAsiaTheme="minorEastAsia"/>
+              <w:b w:val="0"/>
+              <w:bCs w:val="0"/>
+              <w:noProof/>
+              <w:lang w:val="en-GB" w:eastAsia="en-GB"/>
+            </w:rPr>
+          </w:pPr>
+          <w:hyperlink w:anchor="_Toc483821880" w:history="1">
+            <w:r>
+              <w:rPr>
+                <w:rStyle w:val="Hyperlink"/>
+                <w:noProof/>
+              </w:rPr>
+              <w:t>6.</w:t>
+            </w:r>
+            <w:r>
+              <w:rPr>
+                <w:rFonts w:eastAsiaTheme="minorEastAsia"/>
+                <w:b w:val="0"/>
+                <w:bCs w:val="0"/>
+                <w:noProof/>
+                <w:lang w:val="en-GB" w:eastAsia="en-GB"/>
+              </w:rPr>
+              <w:tab/>
+            </w:r>
+            <w:r>
+              <w:rPr>
+                <w:rStyle w:val="Hyperlink"/>
+                <w:noProof/>
+              </w:rPr>
+              <w:t>Conclusion and future directions</w:t>
+            </w:r>
+            <w:r>
+              <w:rPr>
+                <w:noProof/>
+                <w:webHidden/>
+              </w:rPr>
+              <w:tab/>
+            </w:r>
+            <w:r>
+              <w:rPr>
+                <w:noProof/>
+                <w:webHidden/>
+              </w:rPr>
+              <w:fldChar w:fldCharType="begin"/>
+            </w:r>
+            <w:r>
+              <w:rPr>
+                <w:noProof/>
+                <w:webHidden/>
+              </w:rPr>
+              <w:instrText xml:space="preserve"> PAGEREF _Toc483821880 \h </w:instrText>
+            </w:r>
+            <w:r>
+              <w:rPr>
+                <w:noProof/>
+                <w:webHidden/>
+              </w:rPr>
+            </w:r>
+            <w:r>
+              <w:rPr>
+                <w:noProof/>
+                <w:webHidden/>
+              </w:rPr>
+              <w:fldChar w:fldCharType="separate"/>
+            </w:r>
+            <w:r>
+              <w:rPr>
+                <w:noProof/>
+                <w:webHidden/>
+              </w:rPr>
+              <w:t>6</w:t>
             </w:r>
             <w:r>
               <w:rPr>
@@ -1245,16 +1726,20 @@
               <w:tab w:val="right" w:leader="dot" w:pos="9010"/>
             </w:tabs>
             <w:rPr>
+              <w:rFonts w:eastAsiaTheme="minorEastAsia"/>
+              <w:b w:val="0"/>
+              <w:bCs w:val="0"/>
               <w:noProof/>
+              <w:lang w:val="en-GB" w:eastAsia="en-GB"/>
             </w:rPr>
           </w:pPr>
-          <w:hyperlink w:anchor="_Toc483469425" w:history="1">
+          <w:hyperlink w:anchor="_Toc483821881" w:history="1">
             <w:r>
               <w:rPr>
                 <w:rStyle w:val="Hyperlink"/>
                 <w:noProof/>
               </w:rPr>
-              <w:t>Design</w:t>
+              <w:t>References</w:t>
             </w:r>
             <w:r>
               <w:rPr>
@@ -1275,7 +1760,7 @@
                 <w:noProof/>
                 <w:webHidden/>
               </w:rPr>
-              <w:instrText xml:space="preserve"> PAGEREF _Toc483469425 \h </w:instrText>
+              <w:instrText xml:space="preserve"> PAGEREF _Toc483821881 \h </w:instrText>
             </w:r>
             <w:r>
               <w:rPr>
@@ -1295,7 +1780,7 @@
                 <w:noProof/>
                 <w:webHidden/>
               </w:rPr>
-              <w:t>3</w:t>
+              <w:t>7</w:t>
             </w:r>
             <w:r>
               <w:rPr>
@@ -1313,16 +1798,20 @@
               <w:tab w:val="right" w:leader="dot" w:pos="9010"/>
             </w:tabs>
             <w:rPr>
+              <w:rFonts w:eastAsiaTheme="minorEastAsia"/>
+              <w:b w:val="0"/>
+              <w:bCs w:val="0"/>
               <w:noProof/>
+              <w:lang w:val="en-GB" w:eastAsia="en-GB"/>
             </w:rPr>
           </w:pPr>
-          <w:hyperlink w:anchor="_Toc483469426" w:history="1">
+          <w:hyperlink w:anchor="_Toc483821882" w:history="1">
             <w:r>
               <w:rPr>
                 <w:rStyle w:val="Hyperlink"/>
                 <w:noProof/>
               </w:rPr>
-              <w:t>Findings</w:t>
+              <w:t>Appendices</w:t>
             </w:r>
             <w:r>
               <w:rPr>
@@ -1343,7 +1832,7 @@
                 <w:noProof/>
                 <w:webHidden/>
               </w:rPr>
-              <w:instrText xml:space="preserve"> PAGEREF _Toc483469426 \h </w:instrText>
+              <w:instrText xml:space="preserve"> PAGEREF _Toc483821882 \h </w:instrText>
             </w:r>
             <w:r>
               <w:rPr>
@@ -1363,7 +1852,7 @@
                 <w:noProof/>
                 <w:webHidden/>
               </w:rPr>
-              <w:t>3</w:t>
+              <w:t>8</w:t>
             </w:r>
             <w:r>
               <w:rPr>
@@ -1387,8 +1876,6 @@
       </w:sdtContent>
     </w:sdt>
     <w:p>
-      <w:bookmarkStart w:id="0" w:name="_GoBack"/>
-      <w:bookmarkEnd w:id="0"/>
       <w:r>
         <w:br w:type="page"/>
       </w:r>
@@ -1396,12 +1883,16 @@
     <w:p>
       <w:pPr>
         <w:pStyle w:val="Heading1"/>
-      </w:pPr>
-      <w:bookmarkStart w:id="1" w:name="_Toc483469424"/>
+        <w:numPr>
+          <w:ilvl w:val="0"/>
+          <w:numId w:val="3"/>
+        </w:numPr>
+      </w:pPr>
+      <w:bookmarkStart w:id="0" w:name="_Toc483821875"/>
       <w:r>
         <w:t>Introduction</w:t>
       </w:r>
-      <w:bookmarkEnd w:id="1"/>
+      <w:bookmarkEnd w:id="0"/>
     </w:p>
     <w:p>
       <w:pPr>
@@ -1427,16 +1918,20 @@
         <w:t>What is the goals that we hope to achieve?</w:t>
       </w:r>
     </w:p>
-    <w:p/>
     <w:p>
-      <w:pPr>
-        <w:pStyle w:val="Heading1"/>
-      </w:pPr>
-      <w:bookmarkStart w:id="2" w:name="_Toc483469425"/>
-      <w:r>
-        <w:t>Design</w:t>
-      </w:r>
-      <w:bookmarkEnd w:id="2"/>
+      <w:r>
+        <w:t>In a world where technology is evolving, it is important to begin to develop strategies to assist technology with adapting to the various constraints that humans have. This includes developing interfaces or platforms where communication between each other is strengthened or improved.</w:t>
+      </w:r>
+    </w:p>
+    <w:p>
+      <w:r>
+        <w:t>The overall goal of this project is to provide a strategy to recognise hand gestures and control music through the interaction of the hand and its respective movement.</w:t>
+      </w:r>
+    </w:p>
+    <w:p>
+      <w:r>
+        <w:t>The context arises when your hands are unable to perform adequately due to:</w:t>
+      </w:r>
     </w:p>
     <w:p>
       <w:pPr>
@@ -1447,19 +1942,8 @@
         </w:numPr>
       </w:pPr>
       <w:r>
-        <w:t>How is it made?</w:t>
-      </w:r>
-    </w:p>
-    <w:p/>
-    <w:p>
-      <w:pPr>
-        <w:pStyle w:val="Heading1"/>
-      </w:pPr>
-      <w:bookmarkStart w:id="3" w:name="_Toc483469426"/>
-      <w:r>
-        <w:t>Findings</w:t>
-      </w:r>
-      <w:bookmarkEnd w:id="3"/>
+        <w:t>Hands being unclean</w:t>
+      </w:r>
     </w:p>
     <w:p>
       <w:pPr>
@@ -1470,8 +1954,172 @@
         </w:numPr>
       </w:pPr>
       <w:r>
-        <w:t>Weights made of 1 or 0 often fail to recognise anything, hence some randomness is needed</w:t>
-      </w:r>
+        <w:t>One of the hands are busy</w:t>
+      </w:r>
+    </w:p>
+    <w:p>
+      <w:r>
+        <w:t>As such our project aims to provide a test platform that can be further built upon and utilised using a neural network.</w:t>
+      </w:r>
+    </w:p>
+    <w:p>
+      <w:r>
+        <w:t>Our goals</w:t>
+      </w:r>
+      <w:r>
+        <w:t xml:space="preserve"> for this project</w:t>
+      </w:r>
+      <w:r>
+        <w:t xml:space="preserve"> are:</w:t>
+      </w:r>
+    </w:p>
+    <w:p>
+      <w:pPr>
+        <w:pStyle w:val="ListParagraph"/>
+        <w:numPr>
+          <w:ilvl w:val="0"/>
+          <w:numId w:val="2"/>
+        </w:numPr>
+      </w:pPr>
+      <w:r>
+        <w:t>Decide on 4 hand gestures to recognise</w:t>
+      </w:r>
+    </w:p>
+    <w:p>
+      <w:pPr>
+        <w:pStyle w:val="ListParagraph"/>
+        <w:numPr>
+          <w:ilvl w:val="0"/>
+          <w:numId w:val="2"/>
+        </w:numPr>
+      </w:pPr>
+      <w:r>
+        <w:t>Capture 4 hand gestures in terms of x, y, z coordinates across a period of 200 milliseconds</w:t>
+      </w:r>
+    </w:p>
+    <w:p>
+      <w:pPr>
+        <w:pStyle w:val="ListParagraph"/>
+        <w:numPr>
+          <w:ilvl w:val="0"/>
+          <w:numId w:val="2"/>
+        </w:numPr>
+      </w:pPr>
+      <w:r>
+        <w:t>Train a</w:t>
+      </w:r>
+      <w:r>
+        <w:t xml:space="preserve"> neural</w:t>
+      </w:r>
+      <w:r>
+        <w:t xml:space="preserve"> network to recognise </w:t>
+      </w:r>
+      <w:r>
+        <w:t xml:space="preserve">the </w:t>
+      </w:r>
+      <w:r>
+        <w:t>4 hand gestures</w:t>
+      </w:r>
+    </w:p>
+    <w:p>
+      <w:pPr>
+        <w:pStyle w:val="ListParagraph"/>
+        <w:numPr>
+          <w:ilvl w:val="0"/>
+          <w:numId w:val="2"/>
+        </w:numPr>
+      </w:pPr>
+      <w:r>
+        <w:t>Control music through the computer</w:t>
+      </w:r>
+    </w:p>
+    <w:p>
+      <w:pPr>
+        <w:pStyle w:val="ListParagraph"/>
+        <w:numPr>
+          <w:ilvl w:val="0"/>
+          <w:numId w:val="2"/>
+        </w:numPr>
+      </w:pPr>
+      <w:r>
+        <w:t>Combine the music control with the neural network and have the music operated via hand gestures</w:t>
+      </w:r>
+    </w:p>
+    <w:p>
+      <w:pPr>
+        <w:pStyle w:val="ListParagraph"/>
+        <w:numPr>
+          <w:ilvl w:val="0"/>
+          <w:numId w:val="2"/>
+        </w:numPr>
+      </w:pPr>
+      <w:r>
+        <w:t>Demonstrate real time control of music</w:t>
+      </w:r>
+    </w:p>
+    <w:p>
+      <w:pPr>
+        <w:spacing w:after="0"/>
+        <w:rPr>
+          <w:rFonts w:asciiTheme="majorHAnsi" w:eastAsiaTheme="majorEastAsia" w:hAnsiTheme="majorHAnsi" w:cstheme="majorBidi"/>
+          <w:color w:val="2E74B5" w:themeColor="accent1" w:themeShade="BF"/>
+          <w:sz w:val="32"/>
+          <w:szCs w:val="32"/>
+        </w:rPr>
+      </w:pPr>
+      <w:r>
+        <w:br w:type="page"/>
+      </w:r>
+    </w:p>
+    <w:p>
+      <w:pPr>
+        <w:pStyle w:val="Heading1"/>
+        <w:numPr>
+          <w:ilvl w:val="0"/>
+          <w:numId w:val="3"/>
+        </w:numPr>
+      </w:pPr>
+      <w:bookmarkStart w:id="1" w:name="_Toc483821876"/>
+      <w:r>
+        <w:t>Background of the project</w:t>
+      </w:r>
+      <w:bookmarkEnd w:id="1"/>
+    </w:p>
+    <w:p>
+      <w:bookmarkStart w:id="2" w:name="_GoBack"/>
+      <w:bookmarkEnd w:id="2"/>
+    </w:p>
+    <w:p/>
+    <w:p>
+      <w:pPr>
+        <w:spacing w:after="0"/>
+        <w:rPr>
+          <w:rFonts w:asciiTheme="majorHAnsi" w:eastAsiaTheme="majorEastAsia" w:hAnsiTheme="majorHAnsi" w:cstheme="majorBidi"/>
+          <w:color w:val="2E74B5" w:themeColor="accent1" w:themeShade="BF"/>
+          <w:sz w:val="32"/>
+          <w:szCs w:val="32"/>
+        </w:rPr>
+      </w:pPr>
+      <w:r>
+        <w:br w:type="page"/>
+      </w:r>
+    </w:p>
+    <w:p>
+      <w:pPr>
+        <w:pStyle w:val="Heading1"/>
+        <w:numPr>
+          <w:ilvl w:val="0"/>
+          <w:numId w:val="3"/>
+        </w:numPr>
+      </w:pPr>
+      <w:bookmarkStart w:id="3" w:name="_Toc483821877"/>
+      <w:r>
+        <w:t xml:space="preserve">System </w:t>
+      </w:r>
+      <w:r>
+        <w:t>Design</w:t>
+      </w:r>
+      <w:bookmarkEnd w:id="3"/>
     </w:p>
     <w:p>
       <w:pPr>
@@ -1482,9 +2130,125 @@
         </w:numPr>
       </w:pPr>
       <w:r>
+        <w:t>How is it made?</w:t>
+      </w:r>
+    </w:p>
+    <w:p/>
+    <w:p>
+      <w:pPr>
+        <w:pStyle w:val="Heading1"/>
+        <w:numPr>
+          <w:ilvl w:val="0"/>
+          <w:numId w:val="3"/>
+        </w:numPr>
+      </w:pPr>
+      <w:bookmarkStart w:id="4" w:name="_Toc483821878"/>
+      <w:r>
+        <w:t>Design implementation</w:t>
+      </w:r>
+      <w:bookmarkEnd w:id="4"/>
+    </w:p>
+    <w:p/>
+    <w:p>
+      <w:pPr>
+        <w:spacing w:after="0"/>
+      </w:pPr>
+      <w:r>
+        <w:br w:type="page"/>
+      </w:r>
+    </w:p>
+    <w:p>
+      <w:pPr>
+        <w:pStyle w:val="Heading1"/>
+        <w:numPr>
+          <w:ilvl w:val="0"/>
+          <w:numId w:val="3"/>
+        </w:numPr>
+      </w:pPr>
+      <w:bookmarkStart w:id="5" w:name="_Toc483821879"/>
+      <w:r>
+        <w:t>Results and discussion</w:t>
+      </w:r>
+      <w:bookmarkEnd w:id="5"/>
+    </w:p>
+    <w:p>
+      <w:pPr>
+        <w:pStyle w:val="ListParagraph"/>
+        <w:numPr>
+          <w:ilvl w:val="0"/>
+          <w:numId w:val="1"/>
+        </w:numPr>
+      </w:pPr>
+      <w:r>
+        <w:t>Weights made of 1 or 0 often fail to recognise anything, hence some randomness is needed</w:t>
+      </w:r>
+    </w:p>
+    <w:p>
+      <w:pPr>
+        <w:pStyle w:val="ListParagraph"/>
+        <w:numPr>
+          <w:ilvl w:val="0"/>
+          <w:numId w:val="1"/>
+        </w:numPr>
+      </w:pPr>
+      <w:r>
         <w:t>A single neuron cannot recognise more than one thing</w:t>
       </w:r>
     </w:p>
+    <w:p/>
+    <w:p>
+      <w:pPr>
+        <w:pStyle w:val="Heading1"/>
+        <w:numPr>
+          <w:ilvl w:val="0"/>
+          <w:numId w:val="3"/>
+        </w:numPr>
+      </w:pPr>
+      <w:bookmarkStart w:id="6" w:name="_Toc483821880"/>
+      <w:r>
+        <w:t>Conclusion and future directions</w:t>
+      </w:r>
+      <w:bookmarkEnd w:id="6"/>
+    </w:p>
+    <w:p/>
+    <w:p>
+      <w:pPr>
+        <w:spacing w:after="0"/>
+      </w:pPr>
+      <w:r>
+        <w:br w:type="page"/>
+      </w:r>
+    </w:p>
+    <w:p>
+      <w:pPr>
+        <w:pStyle w:val="Heading1"/>
+      </w:pPr>
+      <w:bookmarkStart w:id="7" w:name="_Toc483821881"/>
+      <w:r>
+        <w:t>References</w:t>
+      </w:r>
+      <w:bookmarkEnd w:id="7"/>
+    </w:p>
+    <w:p/>
+    <w:p>
+      <w:pPr>
+        <w:spacing w:after="0"/>
+      </w:pPr>
+      <w:r>
+        <w:br w:type="page"/>
+      </w:r>
+    </w:p>
+    <w:p>
+      <w:pPr>
+        <w:pStyle w:val="Heading1"/>
+      </w:pPr>
+      <w:bookmarkStart w:id="8" w:name="_Toc483821882"/>
+      <w:r>
+        <w:t>Appendices</w:t>
+      </w:r>
+      <w:bookmarkEnd w:id="8"/>
+    </w:p>
+    <w:p/>
     <w:p/>
     <w:sectPr>
       <w:headerReference w:type="default" r:id="rId9"/>
@@ -1549,7 +2313,7 @@
       <w:rPr>
         <w:noProof/>
       </w:rPr>
-      <w:t>2</w:t>
+      <w:t>4</w:t>
     </w:r>
     <w:r>
       <w:fldChar w:fldCharType="end"/>
@@ -1557,14 +2321,27 @@
     <w:r>
       <w:t xml:space="preserve"> of </w:t>
     </w:r>
-    <w:fldSimple w:instr=" NUMPAGES  \* MERGEFORMAT ">
-      <w:r>
-        <w:rPr>
-          <w:noProof/>
-        </w:rPr>
-        <w:t>3</w:t>
-      </w:r>
-    </w:fldSimple>
+    <w:r>
+      <w:fldChar w:fldCharType="begin"/>
+    </w:r>
+    <w:r>
+      <w:instrText xml:space="preserve"> NUMPAGES  \* MERGEFORMAT </w:instrText>
+    </w:r>
+    <w:r>
+      <w:fldChar w:fldCharType="separate"/>
+    </w:r>
+    <w:r>
+      <w:rPr>
+        <w:noProof/>
+      </w:rPr>
+      <w:t>8</w:t>
+    </w:r>
+    <w:r>
+      <w:rPr>
+        <w:noProof/>
+      </w:rPr>
+      <w:fldChar w:fldCharType="end"/>
+    </w:r>
   </w:p>
 </w:ftr>
 </file>
@@ -1613,6 +2390,95 @@
 <file path=word/numbering.xml><?xml version="1.0" encoding="utf-8"?>
 <w:numbering xmlns:wpc="http://schemas.microsoft.com/office/word/2010/wordprocessingCanvas" xmlns:mo="http://schemas.microsoft.com/office/mac/office/2008/main" xmlns:mc="http://schemas.openxmlformats.org/markup-compatibility/2006" xmlns:mv="urn:schemas-microsoft-com:mac:vml" xmlns:o="urn:schemas-microsoft-com:office:office" xmlns:r="http://schemas.openxmlformats.org/officeDocument/2006/relationships" xmlns:m="http://schemas.openxmlformats.org/officeDocument/2006/math" xmlns:v="urn:schemas-microsoft-com:vml" xmlns:wp14="http://schemas.microsoft.com/office/word/2010/wordprocessingDrawing" xmlns:wp="http://schemas.openxmlformats.org/drawingml/2006/wordprocessingDrawing" xmlns:w10="urn:schemas-microsoft-com:office:word" xmlns:w="http://schemas.openxmlformats.org/wordprocessingml/2006/main" xmlns:w14="http://schemas.microsoft.com/office/word/2010/wordml" xmlns:w15="http://schemas.microsoft.com/office/word/2012/wordml" xmlns:wpg="http://schemas.microsoft.com/office/word/2010/wordprocessingGroup" xmlns:wpi="http://schemas.microsoft.com/office/word/2010/wordprocessingInk" xmlns:wne="http://schemas.microsoft.com/office/word/2006/wordml" xmlns:wps="http://schemas.microsoft.com/office/word/2010/wordprocessingShape" mc:Ignorable="w14 w15 wp14">
   <w:abstractNum w:abstractNumId="0">
+    <w:nsid w:val="0C635DEF"/>
+    <w:multiLevelType w:val="hybridMultilevel"/>
+    <w:tmpl w:val="B3A6655A"/>
+    <w:lvl w:ilvl="0" w:tplc="0809000F">
+      <w:start w:val="1"/>
+      <w:numFmt w:val="decimal"/>
+      <w:lvlText w:val="%1."/>
+      <w:lvlJc w:val="left"/>
+      <w:pPr>
+        <w:ind w:left="720" w:hanging="360"/>
+      </w:pPr>
+      <w:rPr>
+        <w:rFonts w:hint="default"/>
+      </w:rPr>
+    </w:lvl>
+    <w:lvl w:ilvl="1" w:tplc="08090019" w:tentative="1">
+      <w:start w:val="1"/>
+      <w:numFmt w:val="lowerLetter"/>
+      <w:lvlText w:val="%2."/>
+      <w:lvlJc w:val="left"/>
+      <w:pPr>
+        <w:ind w:left="1440" w:hanging="360"/>
+      </w:pPr>
+    </w:lvl>
+    <w:lvl w:ilvl="2" w:tplc="0809001B" w:tentative="1">
+      <w:start w:val="1"/>
+      <w:numFmt w:val="lowerRoman"/>
+      <w:lvlText w:val="%3."/>
+      <w:lvlJc w:val="right"/>
+      <w:pPr>
+        <w:ind w:left="2160" w:hanging="180"/>
+      </w:pPr>
+    </w:lvl>
+    <w:lvl w:ilvl="3" w:tplc="0809000F" w:tentative="1">
+      <w:start w:val="1"/>
+      <w:numFmt w:val="decimal"/>
+      <w:lvlText w:val="%4."/>
+      <w:lvlJc w:val="left"/>
+      <w:pPr>
+        <w:ind w:left="2880" w:hanging="360"/>
+      </w:pPr>
+    </w:lvl>
+    <w:lvl w:ilvl="4" w:tplc="08090019" w:tentative="1">
+      <w:start w:val="1"/>
+      <w:numFmt w:val="lowerLetter"/>
+      <w:lvlText w:val="%5."/>
+      <w:lvlJc w:val="left"/>
+      <w:pPr>
+        <w:ind w:left="3600" w:hanging="360"/>
+      </w:pPr>
+    </w:lvl>
+    <w:lvl w:ilvl="5" w:tplc="0809001B" w:tentative="1">
+      <w:start w:val="1"/>
+      <w:numFmt w:val="lowerRoman"/>
+      <w:lvlText w:val="%6."/>
+      <w:lvlJc w:val="right"/>
+      <w:pPr>
+        <w:ind w:left="4320" w:hanging="180"/>
+      </w:pPr>
+    </w:lvl>
+    <w:lvl w:ilvl="6" w:tplc="0809000F" w:tentative="1">
+      <w:start w:val="1"/>
+      <w:numFmt w:val="decimal"/>
+      <w:lvlText w:val="%7."/>
+      <w:lvlJc w:val="left"/>
+      <w:pPr>
+        <w:ind w:left="5040" w:hanging="360"/>
+      </w:pPr>
+    </w:lvl>
+    <w:lvl w:ilvl="7" w:tplc="08090019" w:tentative="1">
+      <w:start w:val="1"/>
+      <w:numFmt w:val="lowerLetter"/>
+      <w:lvlText w:val="%8."/>
+      <w:lvlJc w:val="left"/>
+      <w:pPr>
+        <w:ind w:left="5760" w:hanging="360"/>
+      </w:pPr>
+    </w:lvl>
+    <w:lvl w:ilvl="8" w:tplc="0809001B" w:tentative="1">
+      <w:start w:val="1"/>
+      <w:numFmt w:val="lowerRoman"/>
+      <w:lvlText w:val="%9."/>
+      <w:lvlJc w:val="right"/>
+      <w:pPr>
+        <w:ind w:left="6480" w:hanging="180"/>
+      </w:pPr>
+    </w:lvl>
+  </w:abstractNum>
+  <w:abstractNum w:abstractNumId="1">
     <w:nsid w:val="2ACD424E"/>
     <w:multiLevelType w:val="hybridMultilevel"/>
     <w:tmpl w:val="CA92E762"/>
@@ -1724,7 +2590,102 @@
       </w:rPr>
     </w:lvl>
   </w:abstractNum>
+  <w:abstractNum w:abstractNumId="2">
+    <w:nsid w:val="5C6A27AE"/>
+    <w:multiLevelType w:val="hybridMultilevel"/>
+    <w:tmpl w:val="4D4E3C3A"/>
+    <w:lvl w:ilvl="0" w:tplc="0809000F">
+      <w:start w:val="1"/>
+      <w:numFmt w:val="decimal"/>
+      <w:lvlText w:val="%1."/>
+      <w:lvlJc w:val="left"/>
+      <w:pPr>
+        <w:ind w:left="720" w:hanging="360"/>
+      </w:pPr>
+      <w:rPr>
+        <w:rFonts w:hint="default"/>
+      </w:rPr>
+    </w:lvl>
+    <w:lvl w:ilvl="1" w:tplc="08090019" w:tentative="1">
+      <w:start w:val="1"/>
+      <w:numFmt w:val="lowerLetter"/>
+      <w:lvlText w:val="%2."/>
+      <w:lvlJc w:val="left"/>
+      <w:pPr>
+        <w:ind w:left="1440" w:hanging="360"/>
+      </w:pPr>
+    </w:lvl>
+    <w:lvl w:ilvl="2" w:tplc="0809001B" w:tentative="1">
+      <w:start w:val="1"/>
+      <w:numFmt w:val="lowerRoman"/>
+      <w:lvlText w:val="%3."/>
+      <w:lvlJc w:val="right"/>
+      <w:pPr>
+        <w:ind w:left="2160" w:hanging="180"/>
+      </w:pPr>
+    </w:lvl>
+    <w:lvl w:ilvl="3" w:tplc="0809000F" w:tentative="1">
+      <w:start w:val="1"/>
+      <w:numFmt w:val="decimal"/>
+      <w:lvlText w:val="%4."/>
+      <w:lvlJc w:val="left"/>
+      <w:pPr>
+        <w:ind w:left="2880" w:hanging="360"/>
+      </w:pPr>
+    </w:lvl>
+    <w:lvl w:ilvl="4" w:tplc="08090019" w:tentative="1">
+      <w:start w:val="1"/>
+      <w:numFmt w:val="lowerLetter"/>
+      <w:lvlText w:val="%5."/>
+      <w:lvlJc w:val="left"/>
+      <w:pPr>
+        <w:ind w:left="3600" w:hanging="360"/>
+      </w:pPr>
+    </w:lvl>
+    <w:lvl w:ilvl="5" w:tplc="0809001B" w:tentative="1">
+      <w:start w:val="1"/>
+      <w:numFmt w:val="lowerRoman"/>
+      <w:lvlText w:val="%6."/>
+      <w:lvlJc w:val="right"/>
+      <w:pPr>
+        <w:ind w:left="4320" w:hanging="180"/>
+      </w:pPr>
+    </w:lvl>
+    <w:lvl w:ilvl="6" w:tplc="0809000F" w:tentative="1">
+      <w:start w:val="1"/>
+      <w:numFmt w:val="decimal"/>
+      <w:lvlText w:val="%7."/>
+      <w:lvlJc w:val="left"/>
+      <w:pPr>
+        <w:ind w:left="5040" w:hanging="360"/>
+      </w:pPr>
+    </w:lvl>
+    <w:lvl w:ilvl="7" w:tplc="08090019" w:tentative="1">
+      <w:start w:val="1"/>
+      <w:numFmt w:val="lowerLetter"/>
+      <w:lvlText w:val="%8."/>
+      <w:lvlJc w:val="left"/>
+      <w:pPr>
+        <w:ind w:left="5760" w:hanging="360"/>
+      </w:pPr>
+    </w:lvl>
+    <w:lvl w:ilvl="8" w:tplc="0809001B" w:tentative="1">
+      <w:start w:val="1"/>
+      <w:numFmt w:val="lowerRoman"/>
+      <w:lvlText w:val="%9."/>
+      <w:lvlJc w:val="right"/>
+      <w:pPr>
+        <w:ind w:left="6480" w:hanging="180"/>
+      </w:pPr>
+    </w:lvl>
+  </w:abstractNum>
   <w:num w:numId="1">
+    <w:abstractNumId w:val="1"/>
+  </w:num>
+  <w:num w:numId="2">
+    <w:abstractNumId w:val="2"/>
+  </w:num>
+  <w:num w:numId="3">
     <w:abstractNumId w:val="0"/>
   </w:num>
 </w:numbering>
@@ -2130,6 +3091,10 @@
   <w:style w:type="paragraph" w:default="1" w:styleId="Normal">
     <w:name w:val="Normal"/>
     <w:qFormat/>
+    <w:rsid w:val="00744ACE"/>
+    <w:pPr>
+      <w:spacing w:after="120"/>
+    </w:pPr>
     <w:rPr>
       <w:lang w:val="en-AU"/>
     </w:rPr>
@@ -2754,7 +3719,7 @@
 </file>
 
 <file path=customXml/itemProps2.xml><?xml version="1.0" encoding="utf-8"?>
-<ds:datastoreItem xmlns:ds="http://schemas.openxmlformats.org/officeDocument/2006/customXml" ds:itemID="{8344F201-E90D-AA4C-9146-9D42B7DB1C09}">
+<ds:datastoreItem xmlns:ds="http://schemas.openxmlformats.org/officeDocument/2006/customXml" ds:itemID="{55CC8CB7-F6C2-774F-9614-30CB457DBC57}">
   <ds:schemaRefs>
     <ds:schemaRef ds:uri="http://schemas.openxmlformats.org/officeDocument/2006/bibliography"/>
   </ds:schemaRefs>

</xml_diff>

<commit_message>
Added testing data, apparently all the tests are coming out the same
</commit_message>
<xml_diff>
--- a/Project/Project Report.docx
+++ b/Project/Project Report.docx
@@ -2085,10 +2085,7 @@
       </w:r>
       <w:bookmarkEnd w:id="1"/>
     </w:p>
-    <w:p>
-      <w:bookmarkStart w:id="2" w:name="_GoBack"/>
-      <w:bookmarkEnd w:id="2"/>
-    </w:p>
+    <w:p/>
     <w:p/>
     <w:p>
       <w:pPr>
@@ -2112,14 +2109,14 @@
           <w:numId w:val="3"/>
         </w:numPr>
       </w:pPr>
-      <w:bookmarkStart w:id="3" w:name="_Toc483821877"/>
+      <w:bookmarkStart w:id="2" w:name="_Toc483821877"/>
       <w:r>
         <w:t xml:space="preserve">System </w:t>
       </w:r>
       <w:r>
         <w:t>Design</w:t>
       </w:r>
-      <w:bookmarkEnd w:id="3"/>
+      <w:bookmarkEnd w:id="2"/>
     </w:p>
     <w:p>
       <w:pPr>
@@ -2142,11 +2139,11 @@
           <w:numId w:val="3"/>
         </w:numPr>
       </w:pPr>
-      <w:bookmarkStart w:id="4" w:name="_Toc483821878"/>
+      <w:bookmarkStart w:id="3" w:name="_Toc483821878"/>
       <w:r>
         <w:t>Design implementation</w:t>
       </w:r>
-      <w:bookmarkEnd w:id="4"/>
+      <w:bookmarkEnd w:id="3"/>
     </w:p>
     <w:p/>
     <w:p>
@@ -2165,11 +2162,19 @@
           <w:numId w:val="3"/>
         </w:numPr>
       </w:pPr>
-      <w:bookmarkStart w:id="5" w:name="_Toc483821879"/>
+      <w:bookmarkStart w:id="4" w:name="_Toc483821879"/>
       <w:r>
         <w:t>Results and discussion</w:t>
       </w:r>
-      <w:bookmarkEnd w:id="5"/>
+      <w:bookmarkEnd w:id="4"/>
+    </w:p>
+    <w:p>
+      <w:pPr>
+        <w:pStyle w:val="Heading2"/>
+      </w:pPr>
+      <w:r>
+        <w:t>Attempt 1</w:t>
+      </w:r>
     </w:p>
     <w:p>
       <w:pPr>
@@ -2195,7 +2200,174 @@
         <w:t>A single neuron cannot recognise more than one thing</w:t>
       </w:r>
     </w:p>
-    <w:p/>
+    <w:p>
+      <w:r>
+        <w:t xml:space="preserve">The neural network was a single neuron and attempting to train it to learn all 4 hand gestures became almost impossible as the output could only produce either a 1 or a -1 at best. </w:t>
+      </w:r>
+    </w:p>
+    <w:p>
+      <w:r>
+        <w:t>It was</w:t>
+      </w:r>
+      <w:r>
+        <w:t xml:space="preserve"> also</w:t>
+      </w:r>
+      <w:r>
+        <w:t xml:space="preserve"> discovered very early on</w:t>
+      </w:r>
+      <w:r>
+        <w:t>, that if you had weights of</w:t>
+      </w:r>
+      <w:r>
+        <w:t xml:space="preserve"> 0, the feedforward process would not work very well.</w:t>
+      </w:r>
+      <w:r>
+        <w:t xml:space="preserve"> </w:t>
+      </w:r>
+      <w:r>
+        <w:t>As the weights never changed.</w:t>
+      </w:r>
+      <w:r>
+        <w:t xml:space="preserve"> Weights with just 1s worked fine, though arrived at the desired weight a lot longer than just random weights.</w:t>
+      </w:r>
+    </w:p>
+    <w:p>
+      <w:r>
+        <w:t xml:space="preserve">It was discovered from this attempt that the output could only be composed of -1 or 1s (via the sigmoid function) </w:t>
+      </w:r>
+      <w:bookmarkStart w:id="5" w:name="_GoBack"/>
+      <w:bookmarkEnd w:id="5"/>
+    </w:p>
+    <w:p>
+      <w:pPr>
+        <w:pStyle w:val="Heading2"/>
+      </w:pPr>
+      <w:r>
+        <w:t>Attempt</w:t>
+      </w:r>
+      <w:r>
+        <w:t xml:space="preserve"> 2</w:t>
+      </w:r>
+    </w:p>
+    <w:p>
+      <w:r>
+        <w:t>Observation upon running 8000 steps, with each cycle being 400.</w:t>
+      </w:r>
+    </w:p>
+    <w:p>
+      <w:r>
+        <w:t>The following is the errors of running through 400 training inputs of which there are 100 recordings of each gesture</w:t>
+      </w:r>
+      <w:r>
+        <w:t xml:space="preserve"> (4 gestures)</w:t>
+      </w:r>
+      <w:r>
+        <w:t xml:space="preserve">. This is depicted by the blue line or the </w:t>
+      </w:r>
+      <w:proofErr w:type="spellStart"/>
+      <w:r>
+        <w:t>cycleErrors</w:t>
+      </w:r>
+      <w:proofErr w:type="spellEnd"/>
+      <w:r>
+        <w:t xml:space="preserve"> of the training of the neural network.</w:t>
+      </w:r>
+    </w:p>
+    <w:p>
+      <w:r>
+        <w:t>Whilst the r</w:t>
+      </w:r>
+      <w:r>
+        <w:t xml:space="preserve">ed line is the </w:t>
+      </w:r>
+      <w:proofErr w:type="spellStart"/>
+      <w:r>
+        <w:t>validationErrors</w:t>
+      </w:r>
+      <w:proofErr w:type="spellEnd"/>
+      <w:r>
+        <w:t xml:space="preserve"> is 400 separate training inputs, also of which contains 100 recordings per gesture.</w:t>
+      </w:r>
+    </w:p>
+    <w:p>
+      <w:r>
+        <w:rPr>
+          <w:noProof/>
+          <w:lang w:val="en-GB" w:eastAsia="en-GB"/>
+        </w:rPr>
+        <w:drawing>
+          <wp:inline distT="0" distB="0" distL="0" distR="0" wp14:anchorId="60E23A21" wp14:editId="61DCF3B4">
+            <wp:extent cx="5724525" cy="4791075"/>
+            <wp:effectExtent l="0" t="0" r="0" b="9525"/>
+            <wp:docPr id="2" name="Picture 2" descr="../../../../Desktop/Screen%20Shot%202017-06-02%20at%204.52.14%20pm.p"/>
+            <wp:cNvGraphicFramePr>
+              <a:graphicFrameLocks xmlns:a="http://schemas.openxmlformats.org/drawingml/2006/main" noChangeAspect="1"/>
+            </wp:cNvGraphicFramePr>
+            <a:graphic xmlns:a="http://schemas.openxmlformats.org/drawingml/2006/main">
+              <a:graphicData uri="http://schemas.openxmlformats.org/drawingml/2006/picture">
+                <pic:pic xmlns:pic="http://schemas.openxmlformats.org/drawingml/2006/picture">
+                  <pic:nvPicPr>
+                    <pic:cNvPr id="0" name="Picture 2" descr="../../../../Desktop/Screen%20Shot%202017-06-02%20at%204.52.14%20pm.p"/>
+                    <pic:cNvPicPr>
+                      <a:picLocks noChangeAspect="1" noChangeArrowheads="1"/>
+                    </pic:cNvPicPr>
+                  </pic:nvPicPr>
+                  <pic:blipFill>
+                    <a:blip r:embed="rId9">
+                      <a:extLst>
+                        <a:ext uri="{28A0092B-C50C-407E-A947-70E740481C1C}">
+                          <a14:useLocalDpi xmlns:a14="http://schemas.microsoft.com/office/drawing/2010/main" val="0"/>
+                        </a:ext>
+                      </a:extLst>
+                    </a:blip>
+                    <a:srcRect/>
+                    <a:stretch>
+                      <a:fillRect/>
+                    </a:stretch>
+                  </pic:blipFill>
+                  <pic:spPr bwMode="auto">
+                    <a:xfrm>
+                      <a:off x="0" y="0"/>
+                      <a:ext cx="5724525" cy="4791075"/>
+                    </a:xfrm>
+                    <a:prstGeom prst="rect">
+                      <a:avLst/>
+                    </a:prstGeom>
+                    <a:noFill/>
+                    <a:ln>
+                      <a:noFill/>
+                    </a:ln>
+                  </pic:spPr>
+                </pic:pic>
+              </a:graphicData>
+            </a:graphic>
+          </wp:inline>
+        </w:drawing>
+      </w:r>
+    </w:p>
+    <w:p>
+      <w:pPr>
+        <w:spacing w:after="0"/>
+      </w:pPr>
+      <w:bookmarkStart w:id="6" w:name="_Toc483821880"/>
+      <w:r>
+        <w:t>It is observed at approximately the second cycle, that the errors of the validation inputs start to increase, suggesting that the training has sufficiently learnt all that it can from just 2 cycles.</w:t>
+      </w:r>
+    </w:p>
+    <w:p>
+      <w:pPr>
+        <w:spacing w:after="0"/>
+        <w:rPr>
+          <w:rFonts w:asciiTheme="majorHAnsi" w:eastAsiaTheme="majorEastAsia" w:hAnsiTheme="majorHAnsi" w:cstheme="majorBidi"/>
+          <w:color w:val="2E74B5" w:themeColor="accent1" w:themeShade="BF"/>
+          <w:sz w:val="32"/>
+          <w:szCs w:val="32"/>
+        </w:rPr>
+      </w:pPr>
+      <w:r>
+        <w:br w:type="page"/>
+      </w:r>
+    </w:p>
     <w:p>
       <w:pPr>
         <w:pStyle w:val="Heading1"/>
@@ -2204,7 +2376,6 @@
           <w:numId w:val="3"/>
         </w:numPr>
       </w:pPr>
-      <w:bookmarkStart w:id="6" w:name="_Toc483821880"/>
       <w:r>
         <w:t>Conclusion and future directions</w:t>
       </w:r>
@@ -2251,8 +2422,8 @@
     <w:p/>
     <w:p/>
     <w:sectPr>
-      <w:headerReference w:type="default" r:id="rId9"/>
-      <w:footerReference w:type="default" r:id="rId10"/>
+      <w:headerReference w:type="default" r:id="rId10"/>
+      <w:footerReference w:type="default" r:id="rId11"/>
       <w:pgSz w:w="11900" w:h="16840"/>
       <w:pgMar w:top="1440" w:right="1440" w:bottom="1440" w:left="1440" w:header="708" w:footer="708" w:gutter="0"/>
       <w:cols w:space="708"/>
@@ -2313,7 +2484,7 @@
       <w:rPr>
         <w:noProof/>
       </w:rPr>
-      <w:t>4</w:t>
+      <w:t>6</w:t>
     </w:r>
     <w:r>
       <w:fldChar w:fldCharType="end"/>
@@ -2321,27 +2492,14 @@
     <w:r>
       <w:t xml:space="preserve"> of </w:t>
     </w:r>
-    <w:r>
-      <w:fldChar w:fldCharType="begin"/>
-    </w:r>
-    <w:r>
-      <w:instrText xml:space="preserve"> NUMPAGES  \* MERGEFORMAT </w:instrText>
-    </w:r>
-    <w:r>
-      <w:fldChar w:fldCharType="separate"/>
-    </w:r>
-    <w:r>
-      <w:rPr>
-        <w:noProof/>
-      </w:rPr>
-      <w:t>8</w:t>
-    </w:r>
-    <w:r>
-      <w:rPr>
-        <w:noProof/>
-      </w:rPr>
-      <w:fldChar w:fldCharType="end"/>
-    </w:r>
+    <w:fldSimple w:instr=" NUMPAGES  \* MERGEFORMAT ">
+      <w:r>
+        <w:rPr>
+          <w:noProof/>
+        </w:rPr>
+        <w:t>10</w:t>
+      </w:r>
+    </w:fldSimple>
   </w:p>
 </w:ftr>
 </file>
@@ -3120,6 +3278,28 @@
       <w:szCs w:val="32"/>
     </w:rPr>
   </w:style>
+  <w:style w:type="paragraph" w:styleId="Heading2">
+    <w:name w:val="heading 2"/>
+    <w:basedOn w:val="Normal"/>
+    <w:next w:val="Normal"/>
+    <w:link w:val="Heading2Char"/>
+    <w:uiPriority w:val="9"/>
+    <w:unhideWhenUsed/>
+    <w:qFormat/>
+    <w:rsid w:val="00173AB9"/>
+    <w:pPr>
+      <w:keepNext/>
+      <w:keepLines/>
+      <w:spacing w:before="40" w:after="0"/>
+      <w:outlineLvl w:val="1"/>
+    </w:pPr>
+    <w:rPr>
+      <w:rFonts w:asciiTheme="majorHAnsi" w:eastAsiaTheme="majorEastAsia" w:hAnsiTheme="majorHAnsi" w:cstheme="majorBidi"/>
+      <w:color w:val="2E74B5" w:themeColor="accent1" w:themeShade="BF"/>
+      <w:sz w:val="26"/>
+      <w:szCs w:val="26"/>
+    </w:rPr>
+  </w:style>
   <w:style w:type="character" w:default="1" w:styleId="DefaultParagraphFont">
     <w:name w:val="Default Paragraph Font"/>
     <w:uiPriority w:val="1"/>
@@ -3431,6 +3611,20 @@
       <w:szCs w:val="20"/>
     </w:rPr>
   </w:style>
+  <w:style w:type="character" w:customStyle="1" w:styleId="Heading2Char">
+    <w:name w:val="Heading 2 Char"/>
+    <w:basedOn w:val="DefaultParagraphFont"/>
+    <w:link w:val="Heading2"/>
+    <w:uiPriority w:val="9"/>
+    <w:rsid w:val="00173AB9"/>
+    <w:rPr>
+      <w:rFonts w:asciiTheme="majorHAnsi" w:eastAsiaTheme="majorEastAsia" w:hAnsiTheme="majorHAnsi" w:cstheme="majorBidi"/>
+      <w:color w:val="2E74B5" w:themeColor="accent1" w:themeShade="BF"/>
+      <w:sz w:val="26"/>
+      <w:szCs w:val="26"/>
+      <w:lang w:val="en-AU"/>
+    </w:rPr>
+  </w:style>
 </w:styles>
 </file>
 
@@ -3719,7 +3913,7 @@
 </file>
 
 <file path=customXml/itemProps2.xml><?xml version="1.0" encoding="utf-8"?>
-<ds:datastoreItem xmlns:ds="http://schemas.openxmlformats.org/officeDocument/2006/customXml" ds:itemID="{55CC8CB7-F6C2-774F-9614-30CB457DBC57}">
+<ds:datastoreItem xmlns:ds="http://schemas.openxmlformats.org/officeDocument/2006/customXml" ds:itemID="{4C8EB572-2460-6A46-BA3E-1043EF3DDCE3}">
   <ds:schemaRefs>
     <ds:schemaRef ds:uri="http://schemas.openxmlformats.org/officeDocument/2006/bibliography"/>
   </ds:schemaRefs>

</xml_diff>